<commit_message>
Update lab 2 va lab 4
</commit_message>
<xml_diff>
--- a/Congnghethongtin/Lab 2/Baitap.docx
+++ b/Congnghethongtin/Lab 2/Baitap.docx
@@ -46,28 +46,19 @@
           <w:color w:val="1E1E1E"/>
           <w:shd w:val="clear" w:color="auto" w:fill="FFFFFF"/>
         </w:rPr>
-        <w:t>dxdiag</w:t>
-      </w:r>
-      <w:r>
-        <w:rPr>
-          <w:rFonts w:ascii="Segoe UI" w:hAnsi="Segoe UI" w:cs="Segoe UI"/>
-          <w:b/>
-          <w:bCs/>
-          <w:color w:val="1E1E1E"/>
-          <w:shd w:val="clear" w:color="auto" w:fill="FFFFFF"/>
-        </w:rPr>
-        <w:t>”</w:t>
-      </w:r>
-    </w:p>
-    <w:p>
-      <w:pPr>
-        <w:rPr>
-          <w:sz w:val="30"/>
-          <w:szCs w:val="30"/>
-        </w:rPr>
-      </w:pPr>
-      <w:r>
-        <w:rPr>
+        <w:t>dxdiag”</w:t>
+      </w:r>
+    </w:p>
+    <w:p>
+      <w:pPr>
+        <w:rPr>
+          <w:sz w:val="30"/>
+          <w:szCs w:val="30"/>
+        </w:rPr>
+      </w:pPr>
+      <w:r>
+        <w:rPr>
+          <w:noProof/>
           <w:sz w:val="30"/>
           <w:szCs w:val="30"/>
         </w:rPr>
@@ -131,6 +122,7 @@
       </w:r>
       <w:r>
         <w:rPr>
+          <w:noProof/>
           <w:sz w:val="30"/>
           <w:szCs w:val="30"/>
         </w:rPr>
@@ -180,6 +172,7 @@
       </w:pPr>
       <w:r>
         <w:rPr>
+          <w:noProof/>
           <w:sz w:val="30"/>
           <w:szCs w:val="30"/>
         </w:rPr>
@@ -373,6 +366,7 @@
       </w:pPr>
       <w:r>
         <w:rPr>
+          <w:noProof/>
           <w:sz w:val="30"/>
           <w:szCs w:val="30"/>
         </w:rPr>
@@ -422,6 +416,7 @@
       </w:pPr>
       <w:r>
         <w:rPr>
+          <w:noProof/>
           <w:sz w:val="30"/>
           <w:szCs w:val="30"/>
         </w:rPr>
@@ -471,6 +466,7 @@
       </w:pPr>
       <w:r>
         <w:rPr>
+          <w:noProof/>
           <w:sz w:val="30"/>
           <w:szCs w:val="30"/>
         </w:rPr>
@@ -521,6 +517,7 @@
       </w:pPr>
       <w:r>
         <w:rPr>
+          <w:noProof/>
           <w:sz w:val="30"/>
           <w:szCs w:val="30"/>
         </w:rPr>
@@ -607,6 +604,7 @@
       </w:r>
       <w:r>
         <w:rPr>
+          <w:noProof/>
           <w:sz w:val="30"/>
           <w:szCs w:val="30"/>
         </w:rPr>
@@ -671,6 +669,7 @@
       </w:r>
       <w:r>
         <w:rPr>
+          <w:noProof/>
           <w:sz w:val="30"/>
           <w:szCs w:val="30"/>
         </w:rPr>
@@ -810,6 +809,7 @@
       </w:r>
       <w:r>
         <w:rPr>
+          <w:noProof/>
           <w:sz w:val="30"/>
           <w:szCs w:val="30"/>
         </w:rPr>
@@ -882,6 +882,7 @@
       </w:r>
       <w:r>
         <w:rPr>
+          <w:noProof/>
           <w:sz w:val="30"/>
           <w:szCs w:val="30"/>
         </w:rPr>
@@ -931,6 +932,7 @@
       </w:pPr>
       <w:r>
         <w:rPr>
+          <w:noProof/>
           <w:sz w:val="30"/>
           <w:szCs w:val="30"/>
         </w:rPr>
@@ -980,6 +982,7 @@
       </w:pPr>
       <w:r>
         <w:rPr>
+          <w:noProof/>
           <w:sz w:val="30"/>
           <w:szCs w:val="30"/>
         </w:rPr>
@@ -1070,6 +1073,7 @@
       </w:pPr>
       <w:r>
         <w:rPr>
+          <w:noProof/>
           <w:sz w:val="30"/>
           <w:szCs w:val="30"/>
         </w:rPr>
@@ -1117,13 +1121,35 @@
           <w:szCs w:val="30"/>
         </w:rPr>
       </w:pPr>
+    </w:p>
+    <w:p>
+      <w:pPr>
+        <w:rPr>
+          <w:sz w:val="30"/>
+          <w:szCs w:val="30"/>
+        </w:rPr>
+      </w:pPr>
       <w:r>
         <w:rPr>
           <w:sz w:val="30"/>
           <w:szCs w:val="30"/>
         </w:rPr>
         <w:lastRenderedPageBreak/>
-        <w:t>Full Bai 2:</w:t>
+        <w:t>Full Bai 2</w:t>
+      </w:r>
+      <w:r>
+        <w:rPr>
+          <w:sz w:val="30"/>
+          <w:szCs w:val="30"/>
+        </w:rPr>
+        <w:t>+3+4</w:t>
+      </w:r>
+      <w:r>
+        <w:rPr>
+          <w:sz w:val="30"/>
+          <w:szCs w:val="30"/>
+        </w:rPr>
+        <w:t>:</w:t>
       </w:r>
       <w:r>
         <w:rPr>
@@ -1134,6 +1160,7 @@
       </w:r>
       <w:r>
         <w:rPr>
+          <w:noProof/>
           <w:sz w:val="30"/>
           <w:szCs w:val="30"/>
         </w:rPr>
@@ -1162,6 +1189,105 @@
                     <a:xfrm>
                       <a:off x="0" y="0"/>
                       <a:ext cx="5731510" cy="3992245"/>
+                    </a:xfrm>
+                    <a:prstGeom prst="rect">
+                      <a:avLst/>
+                    </a:prstGeom>
+                  </pic:spPr>
+                </pic:pic>
+              </a:graphicData>
+            </a:graphic>
+          </wp:inline>
+        </w:drawing>
+      </w:r>
+    </w:p>
+    <w:p>
+      <w:pPr>
+        <w:rPr>
+          <w:sz w:val="30"/>
+          <w:szCs w:val="30"/>
+        </w:rPr>
+      </w:pPr>
+      <w:r>
+        <w:rPr>
+          <w:sz w:val="30"/>
+          <w:szCs w:val="30"/>
+        </w:rPr>
+        <w:drawing>
+          <wp:inline distT="0" distB="0" distL="0" distR="0" wp14:anchorId="3F06205C" wp14:editId="19C9F9B8">
+            <wp:extent cx="5731510" cy="3730625"/>
+            <wp:effectExtent l="0" t="0" r="2540" b="3175"/>
+            <wp:docPr id="7" name="Picture 7"/>
+            <wp:cNvGraphicFramePr>
+              <a:graphicFrameLocks xmlns:a="http://schemas.openxmlformats.org/drawingml/2006/main" noChangeAspect="1"/>
+            </wp:cNvGraphicFramePr>
+            <a:graphic xmlns:a="http://schemas.openxmlformats.org/drawingml/2006/main">
+              <a:graphicData uri="http://schemas.openxmlformats.org/drawingml/2006/picture">
+                <pic:pic xmlns:pic="http://schemas.openxmlformats.org/drawingml/2006/picture">
+                  <pic:nvPicPr>
+                    <pic:cNvPr id="1" name=""/>
+                    <pic:cNvPicPr/>
+                  </pic:nvPicPr>
+                  <pic:blipFill>
+                    <a:blip r:embed="rId20"/>
+                    <a:stretch>
+                      <a:fillRect/>
+                    </a:stretch>
+                  </pic:blipFill>
+                  <pic:spPr>
+                    <a:xfrm>
+                      <a:off x="0" y="0"/>
+                      <a:ext cx="5731510" cy="3730625"/>
+                    </a:xfrm>
+                    <a:prstGeom prst="rect">
+                      <a:avLst/>
+                    </a:prstGeom>
+                  </pic:spPr>
+                </pic:pic>
+              </a:graphicData>
+            </a:graphic>
+          </wp:inline>
+        </w:drawing>
+      </w:r>
+    </w:p>
+    <w:p>
+      <w:pPr>
+        <w:rPr>
+          <w:sz w:val="30"/>
+          <w:szCs w:val="30"/>
+        </w:rPr>
+      </w:pPr>
+      <w:r>
+        <w:rPr>
+          <w:sz w:val="30"/>
+          <w:szCs w:val="30"/>
+        </w:rPr>
+        <w:lastRenderedPageBreak/>
+        <w:drawing>
+          <wp:inline distT="0" distB="0" distL="0" distR="0" wp14:anchorId="037DF812" wp14:editId="4DCB6F5E">
+            <wp:extent cx="5731510" cy="4153535"/>
+            <wp:effectExtent l="0" t="0" r="2540" b="0"/>
+            <wp:docPr id="19" name="Picture 19"/>
+            <wp:cNvGraphicFramePr>
+              <a:graphicFrameLocks xmlns:a="http://schemas.openxmlformats.org/drawingml/2006/main" noChangeAspect="1"/>
+            </wp:cNvGraphicFramePr>
+            <a:graphic xmlns:a="http://schemas.openxmlformats.org/drawingml/2006/main">
+              <a:graphicData uri="http://schemas.openxmlformats.org/drawingml/2006/picture">
+                <pic:pic xmlns:pic="http://schemas.openxmlformats.org/drawingml/2006/picture">
+                  <pic:nvPicPr>
+                    <pic:cNvPr id="1" name=""/>
+                    <pic:cNvPicPr/>
+                  </pic:nvPicPr>
+                  <pic:blipFill>
+                    <a:blip r:embed="rId21"/>
+                    <a:stretch>
+                      <a:fillRect/>
+                    </a:stretch>
+                  </pic:blipFill>
+                  <pic:spPr>
+                    <a:xfrm>
+                      <a:off x="0" y="0"/>
+                      <a:ext cx="5731510" cy="4153535"/>
                     </a:xfrm>
                     <a:prstGeom prst="rect">
                       <a:avLst/>

</xml_diff>